<commit_message>
Quellen als Pdf gespeichert
</commit_message>
<xml_diff>
--- a/Presentations/JuFoArbeit.docx
+++ b/Presentations/JuFoArbeit.docx
@@ -223,7 +223,6 @@
           <w:numId w:val="62"/>
         </w:numPr>
       </w:pPr>
-      <w:proofErr w:type="spellStart"/>
       <w:r>
         <w:t>Sentiment</w:t>
       </w:r>
@@ -233,7 +232,6 @@
       <w:r>
         <w:t>nalyse</w:t>
       </w:r>
-      <w:proofErr w:type="spellEnd"/>
     </w:p>
     <w:p>
       <w:pPr>
@@ -2117,21 +2115,7 @@
         <w:rPr>
           <w:color w:val="auto"/>
         </w:rPr>
-        <w:t>„</w:t>
-      </w:r>
-      <w:proofErr w:type="spellStart"/>
-      <w:r>
-        <w:rPr>
-          <w:color w:val="auto"/>
-        </w:rPr>
-        <w:t>Reliability</w:t>
-      </w:r>
-      <w:proofErr w:type="spellEnd"/>
-      <w:r>
-        <w:rPr>
-          <w:color w:val="auto"/>
-        </w:rPr>
-        <w:t>“</w:t>
+        <w:t>„Reliability“</w:t>
       </w:r>
       <w:r>
         <w:rPr>
@@ -2370,56 +2354,34 @@
       <w:r>
         <w:t xml:space="preserve">. </w:t>
       </w:r>
-      <w:proofErr w:type="spellStart"/>
       <w:r>
         <w:rPr>
           <w:lang w:val="en-GB"/>
         </w:rPr>
-        <w:t>Dafür</w:t>
-      </w:r>
-      <w:proofErr w:type="spellEnd"/>
+        <w:t>Dafür benutze ich d</w:t>
+      </w:r>
       <w:r>
         <w:rPr>
           <w:lang w:val="en-GB"/>
         </w:rPr>
+        <w:t>as</w:t>
+      </w:r>
+      <w:r>
+        <w:rPr>
+          <w:lang w:val="en-GB"/>
+        </w:rPr>
         <w:t xml:space="preserve"> </w:t>
       </w:r>
-      <w:proofErr w:type="spellStart"/>
       <w:r>
         <w:rPr>
           <w:lang w:val="en-GB"/>
         </w:rPr>
-        <w:t>benutze</w:t>
-      </w:r>
-      <w:proofErr w:type="spellEnd"/>
+        <w:t xml:space="preserve">„Application Programming Interface” (API) </w:t>
+      </w:r>
       <w:r>
         <w:rPr>
           <w:lang w:val="en-GB"/>
         </w:rPr>
-        <w:t xml:space="preserve"> ich d</w:t>
-      </w:r>
-      <w:r>
-        <w:rPr>
-          <w:lang w:val="en-GB"/>
-        </w:rPr>
-        <w:t>as</w:t>
-      </w:r>
-      <w:r>
-        <w:rPr>
-          <w:lang w:val="en-GB"/>
-        </w:rPr>
-        <w:t xml:space="preserve"> </w:t>
-      </w:r>
-      <w:r>
-        <w:rPr>
-          <w:lang w:val="en-GB"/>
-        </w:rPr>
-        <w:t xml:space="preserve">„Application Programming Interface” (API) </w:t>
-      </w:r>
-      <w:r>
-        <w:rPr>
-          <w:lang w:val="en-GB"/>
-        </w:rPr>
         <w:t xml:space="preserve">von "The New York Times" und "The Guardian". </w:t>
       </w:r>
       <w:r>
@@ -2429,15 +2391,7 @@
         <w:t xml:space="preserve">Bibliothek </w:t>
       </w:r>
       <w:r>
-        <w:t>„</w:t>
-      </w:r>
-      <w:proofErr w:type="spellStart"/>
-      <w:r>
-        <w:t>requests</w:t>
-      </w:r>
-      <w:proofErr w:type="spellEnd"/>
-      <w:r>
-        <w:t>“</w:t>
+        <w:t>„requests“</w:t>
       </w:r>
       <w:r>
         <w:t xml:space="preserve"> (A Kenneth Reitz Project, 30.12.24)</w:t>
@@ -2468,23 +2422,7 @@
         <w:pStyle w:val="JugendForscht"/>
       </w:pPr>
       <w:r>
-        <w:t>…/2020/01/02/</w:t>
-      </w:r>
-      <w:proofErr w:type="spellStart"/>
-      <w:r>
-        <w:t>us</w:t>
-      </w:r>
-      <w:proofErr w:type="spellEnd"/>
-      <w:r>
-        <w:t>/</w:t>
-      </w:r>
-      <w:proofErr w:type="spellStart"/>
-      <w:r>
-        <w:t>politics</w:t>
-      </w:r>
-      <w:proofErr w:type="spellEnd"/>
-      <w:r>
-        <w:t>/a</w:t>
+        <w:t>…/2020/01/02/us/politics/a</w:t>
       </w:r>
       <w:r>
         <w:t>rtikelname</w:t>
@@ -2591,15 +2529,7 @@
         <w:t>Python Modul </w:t>
       </w:r>
       <w:r>
-        <w:t>„</w:t>
-      </w:r>
-      <w:proofErr w:type="spellStart"/>
-      <w:r>
-        <w:t>requests</w:t>
-      </w:r>
-      <w:proofErr w:type="spellEnd"/>
-      <w:r>
-        <w:t xml:space="preserve">“ </w:t>
+        <w:t xml:space="preserve">„requests“ </w:t>
       </w:r>
       <w:r>
         <w:t>den Quellcode der Webseite herunterladen. Dieser wurde dann in einer Textdatei gespeichert, sortiert nach Datum und Rubrik.</w:t>
@@ -2622,15 +2552,7 @@
         <w:t xml:space="preserve"> </w:t>
       </w:r>
       <w:r>
-        <w:t>„</w:t>
-      </w:r>
-      <w:proofErr w:type="spellStart"/>
-      <w:r>
-        <w:t>requests</w:t>
-      </w:r>
-      <w:proofErr w:type="spellEnd"/>
-      <w:r>
-        <w:t>“</w:t>
+        <w:t>„requests“</w:t>
       </w:r>
       <w:r>
         <w:t>,</w:t>
@@ -2683,29 +2605,11 @@
         <w:t> </w:t>
       </w:r>
       <w:r>
-        <w:t>„</w:t>
-      </w:r>
-      <w:proofErr w:type="spellStart"/>
-      <w:r>
-        <w:t>selenium</w:t>
-      </w:r>
-      <w:proofErr w:type="spellEnd"/>
-      <w:r>
-        <w:t>“ (</w:t>
-      </w:r>
-      <w:proofErr w:type="spellStart"/>
-      <w:r>
-        <w:t>Selenium</w:t>
-      </w:r>
-      <w:proofErr w:type="spellEnd"/>
-      <w:r>
-        <w:t xml:space="preserve"> Software Freedom </w:t>
-      </w:r>
-      <w:proofErr w:type="spellStart"/>
-      <w:r>
-        <w:t>Conservancy</w:t>
-      </w:r>
-      <w:proofErr w:type="spellEnd"/>
+        <w:t>„selenium“ (</w:t>
+      </w:r>
+      <w:r>
+        <w:t>Selenium Software Freedom Conservancy</w:t>
+      </w:r>
       <w:r>
         <w:t>, 30.12.24)</w:t>
       </w:r>
@@ -2766,15 +2670,7 @@
         <w:t xml:space="preserve"> ich konnte den Quellcode mit meiner vorher genannten Methode </w:t>
       </w:r>
       <w:r>
-        <w:t>„</w:t>
-      </w:r>
-      <w:proofErr w:type="spellStart"/>
-      <w:r>
-        <w:t>selenium</w:t>
-      </w:r>
-      <w:proofErr w:type="spellEnd"/>
-      <w:r>
-        <w:t xml:space="preserve">“ </w:t>
+        <w:t xml:space="preserve">„selenium“ </w:t>
       </w:r>
       <w:r>
         <w:t xml:space="preserve">herunterladen und </w:t>
@@ -2826,316 +2722,247 @@
           <w:rStyle w:val="HTMLCode"/>
           <w:rFonts w:ascii="Arial" w:hAnsi="Arial" w:cs="Times New Roman"/>
         </w:rPr>
-        <w:t xml:space="preserve">Google </w:t>
-      </w:r>
-      <w:proofErr w:type="spellStart"/>
+        <w:t>Google Colab</w:t>
+      </w:r>
       <w:r>
         <w:rPr>
           <w:rStyle w:val="HTMLCode"/>
           <w:rFonts w:ascii="Arial" w:hAnsi="Arial" w:cs="Times New Roman"/>
         </w:rPr>
-        <w:t>Colab</w:t>
-      </w:r>
-      <w:proofErr w:type="spellEnd"/>
+        <w:t xml:space="preserve">“ (Google </w:t>
+      </w:r>
+      <w:r>
+        <w:t xml:space="preserve">Colaboratory, </w:t>
+      </w:r>
+      <w:r>
+        <w:t>03.01.25</w:t>
+      </w:r>
+      <w:r>
+        <w:t>)</w:t>
+      </w:r>
+      <w:r>
+        <w:t> als </w:t>
+      </w:r>
+      <w:r>
+        <w:t>„</w:t>
+      </w:r>
       <w:r>
         <w:rPr>
           <w:rStyle w:val="HTMLCode"/>
           <w:rFonts w:ascii="Arial" w:hAnsi="Arial" w:cs="Times New Roman"/>
         </w:rPr>
-        <w:t xml:space="preserve">“ (Google </w:t>
-      </w:r>
-      <w:proofErr w:type="spellStart"/>
-      <w:r>
-        <w:t>Colaboratory</w:t>
-      </w:r>
-      <w:proofErr w:type="spellEnd"/>
-      <w:r>
-        <w:t xml:space="preserve">, </w:t>
-      </w:r>
-      <w:r>
-        <w:t>03.01.25</w:t>
-      </w:r>
-      <w:r>
-        <w:t>)</w:t>
-      </w:r>
-      <w:r>
-        <w:t> als </w:t>
-      </w:r>
-      <w:r>
-        <w:t>„</w:t>
-      </w:r>
-      <w:proofErr w:type="spellStart"/>
+        <w:t>Jupyter Notebook</w:t>
+      </w:r>
       <w:r>
         <w:rPr>
           <w:rStyle w:val="HTMLCode"/>
           <w:rFonts w:ascii="Arial" w:hAnsi="Arial" w:cs="Times New Roman"/>
         </w:rPr>
-        <w:t>Jupyter</w:t>
-      </w:r>
-      <w:proofErr w:type="spellEnd"/>
+        <w:t>“</w:t>
+      </w:r>
       <w:r>
         <w:rPr>
           <w:rStyle w:val="HTMLCode"/>
           <w:rFonts w:ascii="Arial" w:hAnsi="Arial" w:cs="Times New Roman"/>
         </w:rPr>
-        <w:t xml:space="preserve"> Notebook</w:t>
+        <w:t xml:space="preserve"> (Jupyter, </w:t>
+      </w:r>
+      <w:r>
+        <w:t>03.01.25)</w:t>
+      </w:r>
+      <w:r>
+        <w:t xml:space="preserve"> auszuführen. Hier kann man </w:t>
+      </w:r>
+      <w:r>
+        <w:t xml:space="preserve">sowohl </w:t>
+      </w:r>
+      <w:r>
+        <w:t>Python</w:t>
+      </w:r>
+      <w:r>
+        <w:t>-</w:t>
+      </w:r>
+      <w:r>
+        <w:t xml:space="preserve">Code online ausführen, </w:t>
+      </w:r>
+      <w:r>
+        <w:t xml:space="preserve">als </w:t>
+      </w:r>
+      <w:r>
+        <w:t>auch die </w:t>
+      </w:r>
+      <w:r>
+        <w:t xml:space="preserve">„selenium“ </w:t>
+      </w:r>
+      <w:r>
+        <w:t>-</w:t>
+      </w:r>
+      <w:r>
+        <w:t xml:space="preserve"> </w:t>
+      </w:r>
+      <w:r>
+        <w:t xml:space="preserve">Methode nutzen. </w:t>
+      </w:r>
+      <w:r>
+        <w:t>Dies erlaubt jedoch weniger Zugriffsmöglichkeiten auf das Dateisystem</w:t>
+      </w:r>
+      <w:r>
+        <w:t xml:space="preserve">, </w:t>
+      </w:r>
+      <w:r>
+        <w:t xml:space="preserve">weshalb </w:t>
+      </w:r>
+      <w:r>
+        <w:t>ich dies</w:t>
+      </w:r>
+      <w:r>
+        <w:t>e</w:t>
+      </w:r>
+      <w:r>
+        <w:t xml:space="preserve"> </w:t>
+      </w:r>
+      <w:r>
+        <w:t xml:space="preserve">Methode </w:t>
+      </w:r>
+      <w:r>
+        <w:t>verworfen</w:t>
+      </w:r>
+      <w:r>
+        <w:t xml:space="preserve"> habe</w:t>
+      </w:r>
+      <w:r>
+        <w:t>. Meine zweite Idee</w:t>
+      </w:r>
+      <w:r>
+        <w:t xml:space="preserve"> </w:t>
+      </w:r>
+      <w:r>
+        <w:t>war</w:t>
+      </w:r>
+      <w:r>
+        <w:t>,</w:t>
+      </w:r>
+      <w:r>
+        <w:t xml:space="preserve"> das Projekt </w:t>
+      </w:r>
+      <w:r>
+        <w:t>auf einem </w:t>
+      </w:r>
+      <w:r>
+        <w:t>„</w:t>
       </w:r>
       <w:r>
         <w:rPr>
           <w:rStyle w:val="HTMLCode"/>
           <w:rFonts w:ascii="Arial" w:hAnsi="Arial" w:cs="Times New Roman"/>
         </w:rPr>
-        <w:t>“</w:t>
+        <w:t>Amazon Web Services</w:t>
       </w:r>
       <w:r>
         <w:rPr>
           <w:rStyle w:val="HTMLCode"/>
           <w:rFonts w:ascii="Arial" w:hAnsi="Arial" w:cs="Times New Roman"/>
         </w:rPr>
-        <w:t xml:space="preserve"> (</w:t>
-      </w:r>
-      <w:proofErr w:type="spellStart"/>
+        <w:t>“</w:t>
+      </w:r>
       <w:r>
         <w:rPr>
           <w:rStyle w:val="HTMLCode"/>
           <w:rFonts w:ascii="Arial" w:hAnsi="Arial" w:cs="Times New Roman"/>
         </w:rPr>
-        <w:t>Jupyter</w:t>
-      </w:r>
-      <w:proofErr w:type="spellEnd"/>
+        <w:t xml:space="preserve"> (AWS</w:t>
+      </w:r>
       <w:r>
         <w:rPr>
           <w:rStyle w:val="HTMLCode"/>
           <w:rFonts w:ascii="Arial" w:hAnsi="Arial" w:cs="Times New Roman"/>
         </w:rPr>
-        <w:t xml:space="preserve">, </w:t>
-      </w:r>
-      <w:r>
-        <w:t>03.01.25)</w:t>
-      </w:r>
-      <w:r>
-        <w:t xml:space="preserve"> auszuführen. Hier kann man </w:t>
-      </w:r>
-      <w:r>
-        <w:t xml:space="preserve">sowohl </w:t>
-      </w:r>
-      <w:r>
-        <w:t>Python</w:t>
-      </w:r>
-      <w:r>
-        <w:t>-</w:t>
-      </w:r>
-      <w:r>
-        <w:t xml:space="preserve">Code online ausführen, </w:t>
-      </w:r>
-      <w:r>
-        <w:t xml:space="preserve">als </w:t>
-      </w:r>
-      <w:r>
-        <w:t>auch die </w:t>
-      </w:r>
-      <w:r>
-        <w:t>„</w:t>
-      </w:r>
-      <w:proofErr w:type="spellStart"/>
-      <w:r>
-        <w:t>selenium</w:t>
-      </w:r>
-      <w:proofErr w:type="spellEnd"/>
-      <w:r>
-        <w:t xml:space="preserve">“ </w:t>
-      </w:r>
-      <w:r>
-        <w:t>-</w:t>
-      </w:r>
-      <w:r>
-        <w:t xml:space="preserve"> </w:t>
-      </w:r>
-      <w:r>
-        <w:t xml:space="preserve">Methode nutzen. </w:t>
-      </w:r>
-      <w:r>
-        <w:t>Dies erlaubt jedoch weniger Zugriffsmöglichkeiten auf das Dateisystem</w:t>
-      </w:r>
-      <w:r>
-        <w:t xml:space="preserve">, </w:t>
-      </w:r>
-      <w:r>
-        <w:t xml:space="preserve">weshalb </w:t>
-      </w:r>
-      <w:r>
-        <w:t>ich dies</w:t>
-      </w:r>
-      <w:r>
-        <w:t>e</w:t>
-      </w:r>
-      <w:r>
-        <w:t xml:space="preserve"> </w:t>
-      </w:r>
-      <w:r>
-        <w:t xml:space="preserve">Methode </w:t>
-      </w:r>
-      <w:r>
-        <w:t>verworfen</w:t>
-      </w:r>
-      <w:r>
-        <w:t xml:space="preserve"> habe</w:t>
-      </w:r>
-      <w:r>
-        <w:t>. Meine zweite Idee</w:t>
-      </w:r>
-      <w:r>
-        <w:t xml:space="preserve"> </w:t>
-      </w:r>
-      <w:r>
-        <w:t>war</w:t>
-      </w:r>
-      <w:r>
-        <w:t>,</w:t>
-      </w:r>
-      <w:r>
-        <w:t xml:space="preserve"> das Projekt </w:t>
-      </w:r>
-      <w:r>
-        <w:t>auf einem </w:t>
-      </w:r>
-      <w:r>
-        <w:t>„</w:t>
+        <w:t>)</w:t>
       </w:r>
       <w:r>
         <w:rPr>
           <w:rStyle w:val="HTMLCode"/>
           <w:rFonts w:ascii="Arial" w:hAnsi="Arial" w:cs="Times New Roman"/>
         </w:rPr>
-        <w:t>Amazon Web Services</w:t>
-      </w:r>
-      <w:r>
-        <w:rPr>
-          <w:rStyle w:val="HTMLCode"/>
-          <w:rFonts w:ascii="Arial" w:hAnsi="Arial" w:cs="Times New Roman"/>
-        </w:rPr>
-        <w:t>“</w:t>
-      </w:r>
-      <w:r>
-        <w:rPr>
-          <w:rStyle w:val="HTMLCode"/>
-          <w:rFonts w:ascii="Arial" w:hAnsi="Arial" w:cs="Times New Roman"/>
-        </w:rPr>
-        <w:t xml:space="preserve"> (AWS</w:t>
-      </w:r>
-      <w:r>
-        <w:rPr>
-          <w:rStyle w:val="HTMLCode"/>
-          <w:rFonts w:ascii="Arial" w:hAnsi="Arial" w:cs="Times New Roman"/>
+        <w:t xml:space="preserve"> (</w:t>
+      </w:r>
+      <w:r>
+        <w:t>Amazon Web Services Inc.</w:t>
+      </w:r>
+      <w:r>
+        <w:t xml:space="preserve">, </w:t>
+      </w:r>
+      <w:r>
+        <w:t>03.01.25)</w:t>
+      </w:r>
+      <w:r>
+        <w:t xml:space="preserve"> </w:t>
+      </w:r>
+      <w:r>
+        <w:t>Server</w:t>
+      </w:r>
+      <w:r>
+        <w:t xml:space="preserve"> auszuführen. Hierbei habe ich einen AWS EC2-Server eingerichtet, um meine Anwendung zu hosten</w:t>
+      </w:r>
+      <w:r>
+        <w:t xml:space="preserve">. </w:t>
+      </w:r>
+      <w:r>
+        <w:t xml:space="preserve">Diese Methode hat mir ermöglicht den Quellcode im Hintergrund auf dem Server herunterzuladen. Mehr dazu kann in meinem </w:t>
+      </w:r>
+      <w:r>
+        <w:t>erweitertem</w:t>
+      </w:r>
+      <w:r>
+        <w:t xml:space="preserve"> </w:t>
+      </w:r>
+      <w:r>
+        <w:t xml:space="preserve">Blog gefunden werden </w:t>
+      </w:r>
+      <w:r>
+        <w:t>(Levi Blumenwitz,</w:t>
+      </w:r>
+      <w:r>
+        <w:t xml:space="preserve"> </w:t>
+      </w:r>
+      <w:r>
+        <w:t>D</w:t>
+      </w:r>
+      <w:r>
+        <w:t>,</w:t>
+      </w:r>
+      <w:r>
+        <w:t xml:space="preserve"> 10.01.25</w:t>
+      </w:r>
+      <w:r>
+        <w:rPr>
+          <w:color w:val="auto"/>
         </w:rPr>
         <w:t>)</w:t>
       </w:r>
       <w:r>
         <w:rPr>
-          <w:rStyle w:val="HTMLCode"/>
-          <w:rFonts w:ascii="Arial" w:hAnsi="Arial" w:cs="Times New Roman"/>
-        </w:rPr>
-        <w:t xml:space="preserve"> (</w:t>
-      </w:r>
-      <w:r>
-        <w:t>Amazon Web Services Inc.</w:t>
-      </w:r>
-      <w:r>
-        <w:t xml:space="preserve">, </w:t>
-      </w:r>
-      <w:r>
-        <w:t>03.01.25)</w:t>
-      </w:r>
-      <w:r>
-        <w:t xml:space="preserve"> </w:t>
-      </w:r>
-      <w:r>
-        <w:t>Server</w:t>
-      </w:r>
-      <w:r>
-        <w:t xml:space="preserve"> auszuführen. Hierbei habe ich einen AWS EC2-Server eingerichtet, um meine Anwendung zu hosten</w:t>
-      </w:r>
-      <w:r>
-        <w:t xml:space="preserve">. </w:t>
-      </w:r>
-      <w:r>
-        <w:t xml:space="preserve">Diese Methode hat mir ermöglicht den Quellcode im Hintergrund auf dem Server herunterzuladen. Mehr dazu kann in meinem </w:t>
-      </w:r>
-      <w:r>
-        <w:t>erweitertem</w:t>
-      </w:r>
-      <w:r>
-        <w:t xml:space="preserve"> </w:t>
-      </w:r>
-      <w:r>
-        <w:t xml:space="preserve">Blog gefunden werden </w:t>
-      </w:r>
-      <w:r>
-        <w:t>(Levi Blumenwitz,</w:t>
-      </w:r>
-      <w:r>
-        <w:t xml:space="preserve"> </w:t>
-      </w:r>
-      <w:r>
-        <w:t>D</w:t>
-      </w:r>
-      <w:r>
-        <w:t>,</w:t>
-      </w:r>
-      <w:r>
-        <w:t xml:space="preserve"> 10.01.25</w:t>
-      </w:r>
-      <w:r>
-        <w:rPr>
           <w:color w:val="auto"/>
         </w:rPr>
-        <w:t>)</w:t>
+        <w:t>. Eine weitere Methode war, die von Python integrierte Methode „subprocess</w:t>
       </w:r>
       <w:r>
         <w:rPr>
           <w:color w:val="auto"/>
         </w:rPr>
-        <w:t>. Eine weitere Methode war, die von Python integrierte Methode „</w:t>
-      </w:r>
-      <w:proofErr w:type="spellStart"/>
+        <w:t>es</w:t>
+      </w:r>
       <w:r>
         <w:rPr>
           <w:color w:val="auto"/>
         </w:rPr>
-        <w:t>subprocess</w:t>
+        <w:t xml:space="preserve">“ </w:t>
       </w:r>
       <w:r>
         <w:rPr>
           <w:color w:val="auto"/>
         </w:rPr>
-        <w:t>es</w:t>
-      </w:r>
-      <w:proofErr w:type="spellEnd"/>
-      <w:r>
-        <w:rPr>
-          <w:color w:val="auto"/>
-        </w:rPr>
-        <w:t xml:space="preserve">“ </w:t>
-      </w:r>
-      <w:r>
-        <w:rPr>
-          <w:color w:val="auto"/>
-        </w:rPr>
-        <w:t xml:space="preserve">(Python Software </w:t>
-      </w:r>
-      <w:proofErr w:type="spellStart"/>
-      <w:r>
-        <w:rPr>
-          <w:color w:val="auto"/>
-        </w:rPr>
-        <w:t>Foundation</w:t>
-      </w:r>
-      <w:proofErr w:type="spellEnd"/>
-      <w:r>
-        <w:rPr>
-          <w:color w:val="auto"/>
-        </w:rPr>
-        <w:t>, 18.01.25)</w:t>
+        <w:t>(Python Software Foundation, 18.01.25)</w:t>
       </w:r>
       <w:r>
         <w:rPr>
@@ -3203,7 +3030,7 @@
           <v:shape id="_x0000_i1028" type="#_x0000_t75" style="width:452.95pt;height:117.55pt" o:ole="">
             <v:imagedata r:id="rId9" o:title=""/>
           </v:shape>
-          <o:OLEObject Type="Embed" ProgID="Word.OpenDocumentText.12" ShapeID="_x0000_i1028" DrawAspect="Content" ObjectID="_1798899766" r:id="rId10"/>
+          <o:OLEObject Type="Embed" ProgID="Word.OpenDocumentText.12" ShapeID="_x0000_i1028" DrawAspect="Content" ObjectID="_1799154509" r:id="rId10"/>
         </w:object>
       </w:r>
     </w:p>
@@ -3257,24 +3084,11 @@
         <w:t xml:space="preserve"> Mithilfe von </w:t>
       </w:r>
       <w:r>
-        <w:t xml:space="preserve">„Regular </w:t>
-      </w:r>
-      <w:proofErr w:type="spellStart"/>
-      <w:r>
-        <w:t>Expressions</w:t>
-      </w:r>
-      <w:proofErr w:type="spellEnd"/>
-      <w:r>
-        <w:t>“ (</w:t>
-      </w:r>
-      <w:r>
-        <w:t xml:space="preserve">Python Software </w:t>
-      </w:r>
-      <w:proofErr w:type="spellStart"/>
-      <w:r>
-        <w:t>Foundation</w:t>
-      </w:r>
-      <w:proofErr w:type="spellEnd"/>
+        <w:t>„Regular Expressions“ (</w:t>
+      </w:r>
+      <w:r>
+        <w:t>Python Software Foundation</w:t>
+      </w:r>
       <w:r>
         <w:t xml:space="preserve">, 30.12.24) </w:t>
       </w:r>
@@ -3336,7 +3150,7 @@
           <v:shape id="_x0000_i1029" type="#_x0000_t75" style="width:452.95pt;height:116.65pt" o:ole="">
             <v:imagedata r:id="rId11" o:title=""/>
           </v:shape>
-          <o:OLEObject Type="Embed" ProgID="Word.OpenDocumentText.12" ShapeID="_x0000_i1029" DrawAspect="Content" ObjectID="_1798899767" r:id="rId12"/>
+          <o:OLEObject Type="Embed" ProgID="Word.OpenDocumentText.12" ShapeID="_x0000_i1029" DrawAspect="Content" ObjectID="_1799154510" r:id="rId12"/>
         </w:object>
       </w:r>
       <w:r>
@@ -3360,7 +3174,6 @@
       <w:r>
         <w:t>„</w:t>
       </w:r>
-      <w:proofErr w:type="spellStart"/>
       <w:r>
         <w:rPr>
           <w:rStyle w:val="HTMLCode"/>
@@ -3368,7 +3181,6 @@
         </w:rPr>
         <w:t>BeautifulSoup</w:t>
       </w:r>
-      <w:proofErr w:type="spellEnd"/>
       <w:r>
         <w:rPr>
           <w:rStyle w:val="HTMLCode"/>
@@ -3494,13 +3306,8 @@
         <w:t>“ (</w:t>
       </w:r>
       <w:r>
-        <w:t xml:space="preserve">Python Software </w:t>
-      </w:r>
-      <w:proofErr w:type="spellStart"/>
-      <w:r>
-        <w:t>Foundation</w:t>
-      </w:r>
-      <w:proofErr w:type="spellEnd"/>
+        <w:t>Python Software Foundation</w:t>
+      </w:r>
       <w:r>
         <w:t>, 30.</w:t>
       </w:r>
@@ -3620,55 +3427,38 @@
           <w:b/>
           <w:bCs/>
         </w:rPr>
-        <w:t xml:space="preserve">. </w:t>
-      </w:r>
-      <w:proofErr w:type="spellStart"/>
+        <w:t>. Sentiment</w:t>
+      </w:r>
       <w:r>
         <w:rPr>
           <w:b/>
           <w:bCs/>
         </w:rPr>
-        <w:t>Sentiment</w:t>
+        <w:t>a</w:t>
       </w:r>
       <w:r>
         <w:rPr>
           <w:b/>
           <w:bCs/>
         </w:rPr>
+        <w:t>nalyse</w:t>
+      </w:r>
+    </w:p>
+    <w:p>
+      <w:pPr>
+        <w:pStyle w:val="JugendForscht"/>
+        <w:rPr>
+          <w:color w:val="FF0000"/>
+        </w:rPr>
+      </w:pPr>
+      <w:r>
+        <w:t>Die Sentiment</w:t>
+      </w:r>
+      <w:r>
         <w:t>a</w:t>
       </w:r>
       <w:r>
-        <w:rPr>
-          <w:b/>
-          <w:bCs/>
-        </w:rPr>
-        <w:t>nalyse</w:t>
-      </w:r>
-      <w:proofErr w:type="spellEnd"/>
-    </w:p>
-    <w:p>
-      <w:pPr>
-        <w:pStyle w:val="JugendForscht"/>
-        <w:rPr>
-          <w:color w:val="FF0000"/>
-        </w:rPr>
-      </w:pPr>
-      <w:r>
-        <w:t xml:space="preserve">Die </w:t>
-      </w:r>
-      <w:proofErr w:type="spellStart"/>
-      <w:r>
-        <w:t>Sentiment</w:t>
-      </w:r>
-      <w:r>
-        <w:t>a</w:t>
-      </w:r>
-      <w:r>
-        <w:t>nalyse</w:t>
-      </w:r>
-      <w:proofErr w:type="spellEnd"/>
-      <w:r>
-        <w:t xml:space="preserve"> ist ein wichtiger Bestandteil meiner Arbeit. Hierbei wird der Text auf Polarisation sowie Subjektivität hin analysiert. Dies wird mithilfe </w:t>
+        <w:t xml:space="preserve">nalyse ist ein wichtiger Bestandteil meiner Arbeit. Hierbei wird der Text auf Polarisation sowie Subjektivität hin analysiert. Dies wird mithilfe </w:t>
       </w:r>
       <w:r>
         <w:rPr>
@@ -3682,71 +3472,25 @@
           <w:rFonts w:ascii="Arial" w:hAnsi="Arial" w:cs="Times New Roman"/>
           <w:color w:val="auto"/>
         </w:rPr>
-        <w:t>„</w:t>
-      </w:r>
-      <w:proofErr w:type="spellStart"/>
-      <w:r>
-        <w:rPr>
-          <w:rStyle w:val="HTMLCode"/>
-          <w:rFonts w:ascii="Arial" w:hAnsi="Arial" w:cs="Times New Roman"/>
+        <w:t>„Textblob“ (</w:t>
+      </w:r>
+      <w:r>
+        <w:rPr>
           <w:color w:val="auto"/>
         </w:rPr>
-        <w:t>Textblob</w:t>
-      </w:r>
-      <w:proofErr w:type="spellEnd"/>
-      <w:r>
-        <w:rPr>
-          <w:rStyle w:val="HTMLCode"/>
-          <w:rFonts w:ascii="Arial" w:hAnsi="Arial" w:cs="Times New Roman"/>
+        <w:t xml:space="preserve">Steven Loria, 30.12.24) </w:t>
+      </w:r>
+      <w:r>
+        <w:rPr>
           <w:color w:val="auto"/>
         </w:rPr>
-        <w:t>“ (</w:t>
+        <w:t>durchgeführt.</w:t>
       </w:r>
       <w:r>
         <w:rPr>
           <w:color w:val="auto"/>
         </w:rPr>
-        <w:t xml:space="preserve">Steven </w:t>
-      </w:r>
-      <w:proofErr w:type="spellStart"/>
-      <w:r>
-        <w:rPr>
-          <w:color w:val="auto"/>
-        </w:rPr>
-        <w:t>Loria</w:t>
-      </w:r>
-      <w:proofErr w:type="spellEnd"/>
-      <w:r>
-        <w:rPr>
-          <w:color w:val="auto"/>
-        </w:rPr>
-        <w:t xml:space="preserve">, 30.12.24) </w:t>
-      </w:r>
-      <w:r>
-        <w:rPr>
-          <w:color w:val="auto"/>
-        </w:rPr>
-        <w:t>durchgeführt.</w:t>
-      </w:r>
-      <w:r>
-        <w:rPr>
-          <w:color w:val="auto"/>
-        </w:rPr>
-        <w:t xml:space="preserve"> „</w:t>
-      </w:r>
-      <w:proofErr w:type="spellStart"/>
-      <w:r>
-        <w:rPr>
-          <w:color w:val="auto"/>
-        </w:rPr>
-        <w:t>Textblob</w:t>
-      </w:r>
-      <w:proofErr w:type="spellEnd"/>
-      <w:r>
-        <w:rPr>
-          <w:color w:val="auto"/>
-        </w:rPr>
-        <w:t>“ berechnet die Polarisation und Subjektivität mithilfe einer vordefinierten „Muster</w:t>
+        <w:t xml:space="preserve"> „Textblob“ berechnet die Polarisation und Subjektivität mithilfe einer vordefinierten „Muster</w:t>
       </w:r>
       <w:r>
         <w:rPr>
@@ -3778,21 +3522,7 @@
         <w:rPr>
           <w:color w:val="auto"/>
         </w:rPr>
-        <w:t>„</w:t>
-      </w:r>
-      <w:proofErr w:type="spellStart"/>
-      <w:r>
-        <w:rPr>
-          <w:color w:val="auto"/>
-        </w:rPr>
-        <w:t>Patternlibrary</w:t>
-      </w:r>
-      <w:proofErr w:type="spellEnd"/>
-      <w:r>
-        <w:rPr>
-          <w:color w:val="auto"/>
-        </w:rPr>
-        <w:t>“)</w:t>
+        <w:t>„Patternlibrary“)</w:t>
       </w:r>
       <w:r>
         <w:rPr>
@@ -3962,22 +3692,13 @@
           <w:rStyle w:val="HTMLCode"/>
           <w:rFonts w:ascii="Arial" w:hAnsi="Arial" w:cs="Times New Roman"/>
         </w:rPr>
-        <w:t>„</w:t>
-      </w:r>
-      <w:proofErr w:type="spellStart"/>
+        <w:t>„Textblob</w:t>
+      </w:r>
       <w:r>
         <w:rPr>
           <w:rStyle w:val="HTMLCode"/>
           <w:rFonts w:ascii="Arial" w:hAnsi="Arial" w:cs="Times New Roman"/>
         </w:rPr>
-        <w:t>Textblob</w:t>
-      </w:r>
-      <w:proofErr w:type="spellEnd"/>
-      <w:r>
-        <w:rPr>
-          <w:rStyle w:val="HTMLCode"/>
-          <w:rFonts w:ascii="Arial" w:hAnsi="Arial" w:cs="Times New Roman"/>
-        </w:rPr>
         <w:t>“</w:t>
       </w:r>
       <w:r>
@@ -3989,13 +3710,8 @@
       <w:r>
         <w:t xml:space="preserve"> (</w:t>
       </w:r>
-      <w:proofErr w:type="spellStart"/>
-      <w:r>
-        <w:t>Parthvi</w:t>
-      </w:r>
-      <w:proofErr w:type="spellEnd"/>
-      <w:r>
-        <w:t xml:space="preserve"> Shah</w:t>
+      <w:r>
+        <w:t>Parthvi Shah</w:t>
       </w:r>
       <w:r>
         <w:t>, 12.01.25)</w:t>
@@ -4051,76 +3767,53 @@
         <w:pStyle w:val="JugendForscht"/>
       </w:pPr>
       <w:r>
-        <w:t xml:space="preserve">Der Satz „The </w:t>
-      </w:r>
-      <w:proofErr w:type="spellStart"/>
-      <w:r>
-        <w:t>food</w:t>
-      </w:r>
-      <w:proofErr w:type="spellEnd"/>
-      <w:r>
-        <w:t xml:space="preserve"> was </w:t>
-      </w:r>
-      <w:proofErr w:type="spellStart"/>
-      <w:r>
-        <w:t>very</w:t>
-      </w:r>
-      <w:proofErr w:type="spellEnd"/>
+        <w:t xml:space="preserve">Der Satz „The food was </w:t>
+      </w:r>
+      <w:r>
+        <w:t>very good!</w:t>
+      </w:r>
+      <w:r>
+        <w:t xml:space="preserve">” hat </w:t>
+      </w:r>
+      <w:r>
+        <w:t>eine</w:t>
+      </w:r>
+      <w:r>
+        <w:t xml:space="preserve"> Subjektivität von </w:t>
+      </w:r>
+      <w:r>
+        <w:t>0.7</w:t>
+      </w:r>
+      <w:r>
+        <w:t>8</w:t>
+      </w:r>
+      <w:r>
+        <w:t xml:space="preserve"> und eine Polarisation</w:t>
+      </w:r>
+      <w:r>
+        <w:t xml:space="preserve"> von</w:t>
+      </w:r>
       <w:r>
         <w:t xml:space="preserve"> </w:t>
       </w:r>
-      <w:proofErr w:type="spellStart"/>
+      <w:r>
+        <w:t>1.0</w:t>
+      </w:r>
+      <w:r>
+        <w:t xml:space="preserve">, wie man an dem einfachen Code in Abbildung </w:t>
+      </w:r>
+      <w:r>
+        <w:t>3</w:t>
+      </w:r>
+      <w:r>
+        <w:t xml:space="preserve"> erkennen kann.</w:t>
+      </w:r>
+      <w:r>
+        <w:t xml:space="preserve"> Die Polarisation zeigt, dass der Text sehr positiv gefärbt ist, was anhand des positiven Wortes „</w:t>
+      </w:r>
       <w:r>
         <w:t>good</w:t>
       </w:r>
-      <w:proofErr w:type="spellEnd"/>
-      <w:r>
-        <w:t>!</w:t>
-      </w:r>
-      <w:r>
-        <w:t xml:space="preserve">” hat </w:t>
-      </w:r>
-      <w:r>
-        <w:t>eine</w:t>
-      </w:r>
-      <w:r>
-        <w:t xml:space="preserve"> Subjektivität von </w:t>
-      </w:r>
-      <w:r>
-        <w:t>0.7</w:t>
-      </w:r>
-      <w:r>
-        <w:t>8</w:t>
-      </w:r>
-      <w:r>
-        <w:t xml:space="preserve"> und eine Polarisation</w:t>
-      </w:r>
-      <w:r>
-        <w:t xml:space="preserve"> von</w:t>
-      </w:r>
-      <w:r>
-        <w:t xml:space="preserve"> </w:t>
-      </w:r>
-      <w:r>
-        <w:t>1.0</w:t>
-      </w:r>
-      <w:r>
-        <w:t xml:space="preserve">, wie man an dem einfachen Code in Abbildung </w:t>
-      </w:r>
-      <w:r>
-        <w:t>3</w:t>
-      </w:r>
-      <w:r>
-        <w:t xml:space="preserve"> erkennen kann.</w:t>
-      </w:r>
-      <w:r>
-        <w:t xml:space="preserve"> Die Polarisation zeigt, dass der Text sehr positiv gefärbt ist, was anhand des positiven Wortes „</w:t>
-      </w:r>
-      <w:proofErr w:type="spellStart"/>
-      <w:r>
-        <w:t>good</w:t>
-      </w:r>
-      <w:proofErr w:type="spellEnd"/>
       <w:r>
         <w:t>“ („</w:t>
       </w:r>
@@ -4137,21 +3830,7 @@
         <w:t xml:space="preserve"> ist</w:t>
       </w:r>
       <w:r>
-        <w:t xml:space="preserve">, und die Subjektivität ist auch </w:t>
-      </w:r>
-      <w:r>
-        <w:t>Die Subjektivität von 0.78 zeigt, dass der Text eher subjektiv ausgerichtet ist, also eine Meinung ausdrückt</w:t>
-      </w:r>
-      <w:r>
-        <w:t>, was aufgrund des Wortes „</w:t>
-      </w:r>
-      <w:proofErr w:type="spellStart"/>
-      <w:r>
-        <w:t>very</w:t>
-      </w:r>
-      <w:proofErr w:type="spellEnd"/>
-      <w:r>
-        <w:t xml:space="preserve">“ („sehr“) </w:t>
+        <w:t xml:space="preserve">, und die Subjektivität ist auch Die Subjektivität von 0.78 zeigt, dass der Text eher subjektiv ausgerichtet ist, also eine Meinung ausdrückt, was aufgrund des Wortes „very“ („sehr“) </w:t>
       </w:r>
       <w:r>
         <w:t>ersichtlich</w:t>
@@ -4171,7 +3850,7 @@
           <v:shape id="_x0000_i1030" type="#_x0000_t75" style="width:452.95pt;height:127.15pt" o:ole="">
             <v:imagedata r:id="rId13" o:title=""/>
           </v:shape>
-          <o:OLEObject Type="Embed" ProgID="Word.OpenDocumentText.12" ShapeID="_x0000_i1030" DrawAspect="Content" ObjectID="_1798899768" r:id="rId14"/>
+          <o:OLEObject Type="Embed" ProgID="Word.OpenDocumentText.12" ShapeID="_x0000_i1030" DrawAspect="Content" ObjectID="_1799154511" r:id="rId14"/>
         </w:object>
       </w:r>
     </w:p>
@@ -4338,7 +4017,7 @@
           <v:shape id="_x0000_i1031" type="#_x0000_t75" style="width:452.95pt;height:85.2pt" o:ole="">
             <v:imagedata r:id="rId15" o:title=""/>
           </v:shape>
-          <o:OLEObject Type="Embed" ProgID="Word.OpenDocumentText.12" ShapeID="_x0000_i1031" DrawAspect="Content" ObjectID="_1798899769" r:id="rId16"/>
+          <o:OLEObject Type="Embed" ProgID="Word.OpenDocumentText.12" ShapeID="_x0000_i1031" DrawAspect="Content" ObjectID="_1799154512" r:id="rId16"/>
         </w:object>
       </w:r>
       <w:r>
@@ -4452,7 +4131,7 @@
           <v:shape id="_x0000_i1032" type="#_x0000_t75" style="width:452.95pt;height:345.85pt" o:ole="">
             <v:imagedata r:id="rId17" o:title=""/>
           </v:shape>
-          <o:OLEObject Type="Embed" ProgID="Word.OpenDocumentText.12" ShapeID="_x0000_i1032" DrawAspect="Content" ObjectID="_1798899770" r:id="rId18"/>
+          <o:OLEObject Type="Embed" ProgID="Word.OpenDocumentText.12" ShapeID="_x0000_i1032" DrawAspect="Content" ObjectID="_1799154513" r:id="rId18"/>
         </w:object>
       </w:r>
     </w:p>
@@ -4498,7 +4177,6 @@
       <w:r>
         <w:t xml:space="preserve"> mithilfe von </w:t>
       </w:r>
-      <w:proofErr w:type="spellStart"/>
       <w:r>
         <w:rPr>
           <w:rStyle w:val="HTMLCode"/>
@@ -4507,7 +4185,6 @@
         </w:rPr>
         <w:t>Streamlit</w:t>
       </w:r>
-      <w:proofErr w:type="spellEnd"/>
       <w:r>
         <w:rPr>
           <w:rStyle w:val="HTMLCode"/>
@@ -4516,13 +4193,8 @@
         </w:rPr>
         <w:t xml:space="preserve"> (</w:t>
       </w:r>
-      <w:proofErr w:type="spellStart"/>
-      <w:r>
-        <w:t>Snowflake</w:t>
-      </w:r>
-      <w:proofErr w:type="spellEnd"/>
-      <w:r>
-        <w:t xml:space="preserve"> Inc</w:t>
+      <w:r>
+        <w:t>Snowflake Inc</w:t>
       </w:r>
       <w:r>
         <w:t>., 30.12.24)</w:t>
@@ -4539,15 +4211,7 @@
         <w:pStyle w:val="JugendForscht"/>
       </w:pPr>
       <w:r>
-        <w:t xml:space="preserve">Die Webseiten wurden über den offiziellen Hosting-Service von </w:t>
-      </w:r>
-      <w:proofErr w:type="spellStart"/>
-      <w:r>
-        <w:t>Streamlit</w:t>
-      </w:r>
-      <w:proofErr w:type="spellEnd"/>
-      <w:r>
-        <w:t xml:space="preserve"> veröffentlicht</w:t>
+        <w:t>Die Webseiten wurden über den offiziellen Hosting-Service von Streamlit veröffentlicht</w:t>
       </w:r>
       <w:r>
         <w:t xml:space="preserve"> und können im Quellenverzeichnis gefunden werden (Levi Blumenwitz, G, H, 12.01.25)</w:t>
@@ -4759,7 +4423,6 @@
       <w:r>
         <w:t>„</w:t>
       </w:r>
-      <w:proofErr w:type="spellStart"/>
       <w:r>
         <w:rPr>
           <w:rStyle w:val="HTMLCode"/>
@@ -4767,7 +4430,6 @@
         </w:rPr>
         <w:t>plotly</w:t>
       </w:r>
-      <w:proofErr w:type="spellEnd"/>
       <w:r>
         <w:rPr>
           <w:rStyle w:val="HTMLCode"/>
@@ -4783,13 +4445,8 @@
         <w:t xml:space="preserve"> (</w:t>
       </w:r>
       <w:r>
-        <w:t xml:space="preserve">2024 </w:t>
-      </w:r>
-      <w:proofErr w:type="spellStart"/>
-      <w:r>
-        <w:t>Plotly</w:t>
-      </w:r>
-      <w:proofErr w:type="spellEnd"/>
+        <w:t>2024 Plotly</w:t>
+      </w:r>
       <w:r>
         <w:t xml:space="preserve">, </w:t>
       </w:r>
@@ -6149,14 +5806,7 @@
         <w:rPr>
           <w:lang w:eastAsia="en-GB"/>
         </w:rPr>
-        <w:t xml:space="preserve">Die </w:t>
-      </w:r>
-      <w:proofErr w:type="spellStart"/>
-      <w:r>
-        <w:rPr>
-          <w:lang w:eastAsia="en-GB"/>
-        </w:rPr>
-        <w:t>Sentiment</w:t>
+        <w:t>Die Sentiment</w:t>
       </w:r>
       <w:r>
         <w:rPr>
@@ -6168,14 +5818,7 @@
         <w:rPr>
           <w:lang w:eastAsia="en-GB"/>
         </w:rPr>
-        <w:t>nalyse</w:t>
-      </w:r>
-      <w:proofErr w:type="spellEnd"/>
-      <w:r>
-        <w:rPr>
-          <w:lang w:eastAsia="en-GB"/>
-        </w:rPr>
-        <w:t xml:space="preserve"> wird unterteilt in Polarisation und Subjektivität.</w:t>
+        <w:t>nalyse wird unterteilt in Polarisation und Subjektivität.</w:t>
       </w:r>
     </w:p>
     <w:p>
@@ -6407,14 +6050,12 @@
         </w:rPr>
         <w:t xml:space="preserve"> </w:t>
       </w:r>
-      <w:proofErr w:type="spellStart"/>
       <w:r>
         <w:rPr>
           <w:lang w:val="en-GB" w:eastAsia="en-GB"/>
         </w:rPr>
         <w:t>bei</w:t>
       </w:r>
-      <w:proofErr w:type="spellEnd"/>
       <w:r>
         <w:rPr>
           <w:lang w:val="en-GB" w:eastAsia="en-GB"/>
@@ -6703,7 +6344,6 @@
         </w:rPr>
         <w:t>5.</w:t>
       </w:r>
-      <w:proofErr w:type="gramStart"/>
       <w:r>
         <w:rPr>
           <w:b/>
@@ -6720,17 +6360,7 @@
           <w:color w:val="030303"/>
           <w:lang w:eastAsia="en-GB"/>
         </w:rPr>
-        <w:t>.</w:t>
-      </w:r>
-      <w:proofErr w:type="gramEnd"/>
-      <w:r>
-        <w:rPr>
-          <w:b/>
-          <w:bCs/>
-          <w:color w:val="030303"/>
-          <w:lang w:eastAsia="en-GB"/>
-        </w:rPr>
-        <w:t xml:space="preserve"> Die Subjektivität</w:t>
+        <w:t>. Die Subjektivität</w:t>
       </w:r>
       <w:r>
         <w:rPr>
@@ -8084,14 +7714,12 @@
         </w:rPr>
         <w:t xml:space="preserve"> auf Meinungsbeiträge </w:t>
       </w:r>
-      <w:proofErr w:type="gramStart"/>
       <w:r>
         <w:rPr>
           <w:shd w:val="clear" w:color="auto" w:fill="FFFFFF"/>
         </w:rPr>
         <w:t>legt</w:t>
       </w:r>
-      <w:proofErr w:type="gramEnd"/>
       <w:r>
         <w:rPr>
           <w:shd w:val="clear" w:color="auto" w:fill="FFFFFF"/>
@@ -9767,293 +9395,130 @@
           <w:rFonts w:ascii="Helvetica" w:eastAsiaTheme="majorEastAsia" w:hAnsi="Helvetica" w:cs="Helvetica"/>
           <w:lang w:val="en-GB"/>
         </w:rPr>
-        <w:t xml:space="preserve">https://plotly.com/: 30.12.2024, © 2024 </w:t>
-      </w:r>
-      <w:proofErr w:type="spellStart"/>
-      <w:r>
+        <w:t>https://plotly.com/: 30.12.2024, © 2024 Plotly, Plotly für interaktive Graphen</w:t>
+      </w:r>
+    </w:p>
+    <w:p>
+      <w:pPr>
+        <w:pStyle w:val="JugendForscht"/>
         <w:rPr>
           <w:rFonts w:ascii="Helvetica" w:eastAsiaTheme="majorEastAsia" w:hAnsi="Helvetica" w:cs="Helvetica"/>
           <w:lang w:val="en-GB"/>
         </w:rPr>
-        <w:t>Plotly</w:t>
-      </w:r>
-      <w:proofErr w:type="spellEnd"/>
+      </w:pPr>
       <w:r>
         <w:rPr>
           <w:rFonts w:ascii="Helvetica" w:eastAsiaTheme="majorEastAsia" w:hAnsi="Helvetica" w:cs="Helvetica"/>
           <w:lang w:val="en-GB"/>
         </w:rPr>
-        <w:t xml:space="preserve">, </w:t>
-      </w:r>
-      <w:proofErr w:type="spellStart"/>
-      <w:r>
+        <w:t>https://docs.python.org/3/library/multiprocessing.html: 18.01.2025, Python Software Foundation, multiprocessing - Process-based parallelism</w:t>
+      </w:r>
+    </w:p>
+    <w:p>
+      <w:pPr>
+        <w:pStyle w:val="JugendForscht"/>
         <w:rPr>
           <w:rFonts w:ascii="Helvetica" w:eastAsiaTheme="majorEastAsia" w:hAnsi="Helvetica" w:cs="Helvetica"/>
           <w:lang w:val="en-GB"/>
         </w:rPr>
-        <w:t>Plotly</w:t>
-      </w:r>
-      <w:proofErr w:type="spellEnd"/>
+      </w:pPr>
       <w:r>
         <w:rPr>
           <w:rFonts w:ascii="Helvetica" w:eastAsiaTheme="majorEastAsia" w:hAnsi="Helvetica" w:cs="Helvetica"/>
           <w:lang w:val="en-GB"/>
         </w:rPr>
-        <w:t xml:space="preserve"> </w:t>
-      </w:r>
-      <w:proofErr w:type="spellStart"/>
-      <w:r>
+        <w:t xml:space="preserve">https://docs.python.org/3/library/re.html: 30.12.2024, Python Software Foundation, Regular ex-pression operations </w:t>
+      </w:r>
+    </w:p>
+    <w:p>
+      <w:pPr>
+        <w:pStyle w:val="JugendForscht"/>
         <w:rPr>
           <w:rFonts w:ascii="Helvetica" w:eastAsiaTheme="majorEastAsia" w:hAnsi="Helvetica" w:cs="Helvetica"/>
           <w:lang w:val="en-GB"/>
         </w:rPr>
-        <w:t>für</w:t>
-      </w:r>
-      <w:proofErr w:type="spellEnd"/>
+      </w:pPr>
       <w:r>
         <w:rPr>
           <w:rFonts w:ascii="Helvetica" w:eastAsiaTheme="majorEastAsia" w:hAnsi="Helvetica" w:cs="Helvetica"/>
           <w:lang w:val="en-GB"/>
         </w:rPr>
-        <w:t xml:space="preserve"> </w:t>
-      </w:r>
-      <w:proofErr w:type="spellStart"/>
-      <w:r>
+        <w:t>https://docs.python.org/3/library/sqlite3.html: 30.12.2024, Python Software Foundation, sqlite3 - DB interface for SQLite databases</w:t>
+      </w:r>
+    </w:p>
+    <w:p>
+      <w:pPr>
+        <w:pStyle w:val="JugendForscht"/>
+        <w:rPr>
+          <w:rFonts w:ascii="Helvetica" w:eastAsiaTheme="majorEastAsia" w:hAnsi="Helvetica" w:cs="Helvetica"/>
+        </w:rPr>
+      </w:pPr>
+      <w:r>
+        <w:rPr>
+          <w:rFonts w:ascii="Helvetica" w:eastAsiaTheme="majorEastAsia" w:hAnsi="Helvetica" w:cs="Helvetica"/>
+        </w:rPr>
+        <w:t>https://www.python.org/: 31.12.24, Python Software Foundation, Python als Programmiersprache</w:t>
+      </w:r>
+    </w:p>
+    <w:p>
+      <w:pPr>
+        <w:pStyle w:val="JugendForscht"/>
         <w:rPr>
           <w:rFonts w:ascii="Helvetica" w:eastAsiaTheme="majorEastAsia" w:hAnsi="Helvetica" w:cs="Helvetica"/>
           <w:lang w:val="en-GB"/>
         </w:rPr>
-        <w:t>interaktive</w:t>
-      </w:r>
-      <w:proofErr w:type="spellEnd"/>
+      </w:pPr>
       <w:r>
         <w:rPr>
           <w:rFonts w:ascii="Helvetica" w:eastAsiaTheme="majorEastAsia" w:hAnsi="Helvetica" w:cs="Helvetica"/>
           <w:lang w:val="en-GB"/>
         </w:rPr>
-        <w:t xml:space="preserve"> </w:t>
-      </w:r>
-      <w:proofErr w:type="spellStart"/>
-      <w:r>
+        <w:t>https://scikit-learn.org/: 30.12.2024, © 2007 - 2024 scikit-learn developers (BSD License), scikit-learn for Regression</w:t>
+      </w:r>
+    </w:p>
+    <w:p>
+      <w:pPr>
+        <w:pStyle w:val="JugendForscht"/>
         <w:rPr>
           <w:rFonts w:ascii="Helvetica" w:eastAsiaTheme="majorEastAsia" w:hAnsi="Helvetica" w:cs="Helvetica"/>
           <w:lang w:val="en-GB"/>
         </w:rPr>
-        <w:t>Graphen</w:t>
-      </w:r>
-      <w:proofErr w:type="spellEnd"/>
-    </w:p>
-    <w:p>
-      <w:pPr>
-        <w:pStyle w:val="JugendForscht"/>
+      </w:pPr>
+      <w:r>
         <w:rPr>
           <w:rFonts w:ascii="Helvetica" w:eastAsiaTheme="majorEastAsia" w:hAnsi="Helvetica" w:cs="Helvetica"/>
           <w:lang w:val="en-GB"/>
         </w:rPr>
+        <w:t xml:space="preserve">https://www.selenium.dev/: 30.12.2024, © 2024 Selenium Software Freedom Conservancy, Selenium für Web-Scraping </w:t>
+      </w:r>
+    </w:p>
+    <w:p>
+      <w:pPr>
+        <w:pStyle w:val="JugendForscht"/>
+        <w:rPr>
+          <w:rFonts w:ascii="Helvetica" w:eastAsiaTheme="majorEastAsia" w:hAnsi="Helvetica" w:cs="Helvetica"/>
+        </w:rPr>
+      </w:pPr>
+      <w:r>
+        <w:rPr>
+          <w:rFonts w:ascii="Helvetica" w:eastAsiaTheme="majorEastAsia" w:hAnsi="Helvetica" w:cs="Helvetica"/>
+        </w:rPr>
+        <w:t>https://streamlit.io/: 30.12.2024, © 2024 Snowflake Inc., Streamlit für Webseiten</w:t>
+      </w:r>
+    </w:p>
+    <w:p>
+      <w:pPr>
+        <w:pStyle w:val="JugendForscht"/>
+        <w:rPr>
+          <w:lang w:val="en-GB"/>
+        </w:rPr>
       </w:pPr>
       <w:r>
         <w:rPr>
           <w:rFonts w:ascii="Helvetica" w:eastAsiaTheme="majorEastAsia" w:hAnsi="Helvetica" w:cs="Helvetica"/>
           <w:lang w:val="en-GB"/>
         </w:rPr>
-        <w:t>https://docs.python.org/3/library/multiprocessing.html: 18.01.2025, Python Software Foundation, multiprocessing - Process-based parallelism</w:t>
-      </w:r>
-    </w:p>
-    <w:p>
-      <w:pPr>
-        <w:pStyle w:val="JugendForscht"/>
-        <w:rPr>
-          <w:rFonts w:ascii="Helvetica" w:eastAsiaTheme="majorEastAsia" w:hAnsi="Helvetica" w:cs="Helvetica"/>
-          <w:lang w:val="en-GB"/>
-        </w:rPr>
-      </w:pPr>
-      <w:r>
-        <w:rPr>
-          <w:rFonts w:ascii="Helvetica" w:eastAsiaTheme="majorEastAsia" w:hAnsi="Helvetica" w:cs="Helvetica"/>
-          <w:lang w:val="en-GB"/>
-        </w:rPr>
-        <w:t xml:space="preserve">https://docs.python.org/3/library/re.html: 30.12.2024, Python Software Foundation, Regular ex-pression operations </w:t>
-      </w:r>
-    </w:p>
-    <w:p>
-      <w:pPr>
-        <w:pStyle w:val="JugendForscht"/>
-        <w:rPr>
-          <w:rFonts w:ascii="Helvetica" w:eastAsiaTheme="majorEastAsia" w:hAnsi="Helvetica" w:cs="Helvetica"/>
-          <w:lang w:val="en-GB"/>
-        </w:rPr>
-      </w:pPr>
-      <w:r>
-        <w:rPr>
-          <w:rFonts w:ascii="Helvetica" w:eastAsiaTheme="majorEastAsia" w:hAnsi="Helvetica" w:cs="Helvetica"/>
-          <w:lang w:val="en-GB"/>
-        </w:rPr>
-        <w:t>https://docs.python.org/3/library/sqlite3.html: 30.12.2024, Python Software Foundation, sqlite3 - DB interface for SQLite databases</w:t>
-      </w:r>
-    </w:p>
-    <w:p>
-      <w:pPr>
-        <w:pStyle w:val="JugendForscht"/>
-        <w:rPr>
-          <w:rFonts w:ascii="Helvetica" w:eastAsiaTheme="majorEastAsia" w:hAnsi="Helvetica" w:cs="Helvetica"/>
-        </w:rPr>
-      </w:pPr>
-      <w:r>
-        <w:rPr>
-          <w:rFonts w:ascii="Helvetica" w:eastAsiaTheme="majorEastAsia" w:hAnsi="Helvetica" w:cs="Helvetica"/>
-        </w:rPr>
-        <w:t xml:space="preserve">https://www.python.org/: 31.12.24, Python Software </w:t>
-      </w:r>
-      <w:proofErr w:type="spellStart"/>
-      <w:r>
-        <w:rPr>
-          <w:rFonts w:ascii="Helvetica" w:eastAsiaTheme="majorEastAsia" w:hAnsi="Helvetica" w:cs="Helvetica"/>
-        </w:rPr>
-        <w:t>Foundation</w:t>
-      </w:r>
-      <w:proofErr w:type="spellEnd"/>
-      <w:r>
-        <w:rPr>
-          <w:rFonts w:ascii="Helvetica" w:eastAsiaTheme="majorEastAsia" w:hAnsi="Helvetica" w:cs="Helvetica"/>
-        </w:rPr>
-        <w:t>, Python als Programmiersprache</w:t>
-      </w:r>
-    </w:p>
-    <w:p>
-      <w:pPr>
-        <w:pStyle w:val="JugendForscht"/>
-        <w:rPr>
-          <w:rFonts w:ascii="Helvetica" w:eastAsiaTheme="majorEastAsia" w:hAnsi="Helvetica" w:cs="Helvetica"/>
-          <w:lang w:val="en-GB"/>
-        </w:rPr>
-      </w:pPr>
-      <w:r>
-        <w:rPr>
-          <w:rFonts w:ascii="Helvetica" w:eastAsiaTheme="majorEastAsia" w:hAnsi="Helvetica" w:cs="Helvetica"/>
-          <w:lang w:val="en-GB"/>
-        </w:rPr>
-        <w:t>https://scikit-learn.org/: 30.12.2024, © 2007 - 2024 scikit-learn developers (BSD License), scikit-learn for Regression</w:t>
-      </w:r>
-    </w:p>
-    <w:p>
-      <w:pPr>
-        <w:pStyle w:val="JugendForscht"/>
-        <w:rPr>
-          <w:rFonts w:ascii="Helvetica" w:eastAsiaTheme="majorEastAsia" w:hAnsi="Helvetica" w:cs="Helvetica"/>
-          <w:lang w:val="en-GB"/>
-        </w:rPr>
-      </w:pPr>
-      <w:r>
-        <w:rPr>
-          <w:rFonts w:ascii="Helvetica" w:eastAsiaTheme="majorEastAsia" w:hAnsi="Helvetica" w:cs="Helvetica"/>
-          <w:lang w:val="en-GB"/>
-        </w:rPr>
-        <w:t xml:space="preserve">https://www.selenium.dev/: 30.12.2024, © 2024 Selenium Software Freedom Conservancy, Selenium </w:t>
-      </w:r>
-      <w:proofErr w:type="spellStart"/>
-      <w:r>
-        <w:rPr>
-          <w:rFonts w:ascii="Helvetica" w:eastAsiaTheme="majorEastAsia" w:hAnsi="Helvetica" w:cs="Helvetica"/>
-          <w:lang w:val="en-GB"/>
-        </w:rPr>
-        <w:t>für</w:t>
-      </w:r>
-      <w:proofErr w:type="spellEnd"/>
-      <w:r>
-        <w:rPr>
-          <w:rFonts w:ascii="Helvetica" w:eastAsiaTheme="majorEastAsia" w:hAnsi="Helvetica" w:cs="Helvetica"/>
-          <w:lang w:val="en-GB"/>
-        </w:rPr>
-        <w:t xml:space="preserve"> Web-Scraping </w:t>
-      </w:r>
-    </w:p>
-    <w:p>
-      <w:pPr>
-        <w:pStyle w:val="JugendForscht"/>
-        <w:rPr>
-          <w:rFonts w:ascii="Helvetica" w:eastAsiaTheme="majorEastAsia" w:hAnsi="Helvetica" w:cs="Helvetica"/>
-        </w:rPr>
-      </w:pPr>
-      <w:r>
-        <w:rPr>
-          <w:rFonts w:ascii="Helvetica" w:eastAsiaTheme="majorEastAsia" w:hAnsi="Helvetica" w:cs="Helvetica"/>
-        </w:rPr>
-        <w:t xml:space="preserve">https://streamlit.io/: 30.12.2024, © 2024 </w:t>
-      </w:r>
-      <w:proofErr w:type="spellStart"/>
-      <w:r>
-        <w:rPr>
-          <w:rFonts w:ascii="Helvetica" w:eastAsiaTheme="majorEastAsia" w:hAnsi="Helvetica" w:cs="Helvetica"/>
-        </w:rPr>
-        <w:t>Snowflake</w:t>
-      </w:r>
-      <w:proofErr w:type="spellEnd"/>
-      <w:r>
-        <w:rPr>
-          <w:rFonts w:ascii="Helvetica" w:eastAsiaTheme="majorEastAsia" w:hAnsi="Helvetica" w:cs="Helvetica"/>
-        </w:rPr>
-        <w:t xml:space="preserve"> Inc., </w:t>
-      </w:r>
-      <w:proofErr w:type="spellStart"/>
-      <w:r>
-        <w:rPr>
-          <w:rFonts w:ascii="Helvetica" w:eastAsiaTheme="majorEastAsia" w:hAnsi="Helvetica" w:cs="Helvetica"/>
-        </w:rPr>
-        <w:t>Streamlit</w:t>
-      </w:r>
-      <w:proofErr w:type="spellEnd"/>
-      <w:r>
-        <w:rPr>
-          <w:rFonts w:ascii="Helvetica" w:eastAsiaTheme="majorEastAsia" w:hAnsi="Helvetica" w:cs="Helvetica"/>
-        </w:rPr>
-        <w:t xml:space="preserve"> für Webseiten</w:t>
-      </w:r>
-    </w:p>
-    <w:p>
-      <w:pPr>
-        <w:pStyle w:val="JugendForscht"/>
-        <w:rPr>
-          <w:lang w:val="en-GB"/>
-        </w:rPr>
-      </w:pPr>
-      <w:r>
-        <w:rPr>
-          <w:rFonts w:ascii="Helvetica" w:eastAsiaTheme="majorEastAsia" w:hAnsi="Helvetica" w:cs="Helvetica"/>
-          <w:lang w:val="en-GB"/>
-        </w:rPr>
-        <w:t xml:space="preserve">https://textblob.readthedocs.io/en/dev/: 30.12.2024, © Steven Loria, </w:t>
-      </w:r>
-      <w:proofErr w:type="spellStart"/>
-      <w:r>
-        <w:rPr>
-          <w:rFonts w:ascii="Helvetica" w:eastAsiaTheme="majorEastAsia" w:hAnsi="Helvetica" w:cs="Helvetica"/>
-          <w:lang w:val="en-GB"/>
-        </w:rPr>
-        <w:t>TextBlob</w:t>
-      </w:r>
-      <w:proofErr w:type="spellEnd"/>
-      <w:r>
-        <w:rPr>
-          <w:rFonts w:ascii="Helvetica" w:eastAsiaTheme="majorEastAsia" w:hAnsi="Helvetica" w:cs="Helvetica"/>
-          <w:lang w:val="en-GB"/>
-        </w:rPr>
-        <w:t xml:space="preserve"> </w:t>
-      </w:r>
-      <w:proofErr w:type="spellStart"/>
-      <w:r>
-        <w:rPr>
-          <w:rFonts w:ascii="Helvetica" w:eastAsiaTheme="majorEastAsia" w:hAnsi="Helvetica" w:cs="Helvetica"/>
-          <w:lang w:val="en-GB"/>
-        </w:rPr>
-        <w:t>für</w:t>
-      </w:r>
-      <w:proofErr w:type="spellEnd"/>
-      <w:r>
-        <w:rPr>
-          <w:rFonts w:ascii="Helvetica" w:eastAsiaTheme="majorEastAsia" w:hAnsi="Helvetica" w:cs="Helvetica"/>
-          <w:lang w:val="en-GB"/>
-        </w:rPr>
-        <w:t xml:space="preserve"> NLP</w:t>
+        <w:t>https://textblob.readthedocs.io/en/dev/: 30.12.2024, © Steven Loria, TextBlob für NLP</w:t>
       </w:r>
     </w:p>
     <w:p>
@@ -10085,158 +9550,94 @@
           <w:rFonts w:eastAsiaTheme="majorEastAsia"/>
           <w:lang w:val="en-GB"/>
         </w:rPr>
-        <w:t xml:space="preserve">. </w:t>
-      </w:r>
-      <w:proofErr w:type="spellStart"/>
-      <w:r>
-        <w:rPr>
-          <w:rStyle w:val="Fett"/>
-          <w:rFonts w:eastAsiaTheme="majorEastAsia"/>
+        <w:t>. Webseiten</w:t>
+      </w:r>
+    </w:p>
+    <w:p>
+      <w:pPr>
+        <w:pStyle w:val="JugendForscht"/>
+        <w:rPr>
           <w:lang w:val="en-GB"/>
         </w:rPr>
-        <w:t>Webseiten</w:t>
-      </w:r>
-      <w:proofErr w:type="spellEnd"/>
-    </w:p>
-    <w:p>
-      <w:pPr>
-        <w:pStyle w:val="JugendForscht"/>
+      </w:pPr>
+      <w:r>
         <w:rPr>
           <w:lang w:val="en-GB"/>
         </w:rPr>
-      </w:pPr>
-      <w:r>
+        <w:t>https://planspace.org/20150607-textblob_sentiment/: 19.01.25, Aaron Tan, TextBlob Sentiment: Calculating Polarity and Subjectivity</w:t>
+      </w:r>
+    </w:p>
+    <w:p>
+      <w:pPr>
+        <w:pStyle w:val="JugendForscht"/>
         <w:rPr>
           <w:lang w:val="en-GB"/>
         </w:rPr>
-        <w:t xml:space="preserve">https://planspace.org/20150607-textblob_sentiment/: 19.01.25, Aaron Tan, </w:t>
-      </w:r>
-      <w:proofErr w:type="spellStart"/>
+      </w:pPr>
       <w:r>
         <w:rPr>
           <w:lang w:val="en-GB"/>
         </w:rPr>
-        <w:t>TextBlob</w:t>
-      </w:r>
-      <w:proofErr w:type="spellEnd"/>
-      <w:r>
+        <w:t>https://adfontesmedia.com/new-york-times-bias-and-reliability/: Ad Fontes Media Inc., The New York Times Bias and Reliability</w:t>
+      </w:r>
+    </w:p>
+    <w:p>
+      <w:pPr>
+        <w:pStyle w:val="JugendForscht"/>
         <w:rPr>
           <w:lang w:val="en-GB"/>
         </w:rPr>
-        <w:t xml:space="preserve"> Sentiment: Calculating Polarity and Subjectivity</w:t>
-      </w:r>
-    </w:p>
-    <w:p>
-      <w:pPr>
-        <w:pStyle w:val="JugendForscht"/>
+      </w:pPr>
+      <w:r>
         <w:rPr>
           <w:lang w:val="en-GB"/>
         </w:rPr>
-      </w:pPr>
-      <w:r>
+        <w:t>https://aws.amazon.com/de/: 03.01.25, 2024 Amazon Web Services Inc, Amazon Web Services</w:t>
+      </w:r>
+    </w:p>
+    <w:p>
+      <w:pPr>
+        <w:pStyle w:val="JugendForscht"/>
         <w:rPr>
           <w:lang w:val="en-GB"/>
         </w:rPr>
-        <w:t>https://adfontesmedia.com/new-york-times-bias-and-reliability/: Ad Fontes Media Inc., The New York Times Bias and Reliability</w:t>
-      </w:r>
-    </w:p>
-    <w:p>
-      <w:pPr>
-        <w:pStyle w:val="JugendForscht"/>
+      </w:pPr>
+      <w:r>
         <w:rPr>
           <w:lang w:val="en-GB"/>
         </w:rPr>
-      </w:pPr>
-      <w:r>
+        <w:t>https://www.edelman.de/sites/g/files/aatuss401/files/2024-01/2024%20Edelman%20Trust%20Barometer_Germany%20Report_0.pdf: 12.01.2025, Daniel J. Edelman Holdings Inc., 2024 Edelman Trust Barometer - Germany Report</w:t>
+      </w:r>
+    </w:p>
+    <w:p>
+      <w:pPr>
+        <w:pStyle w:val="JugendForscht"/>
+      </w:pPr>
+      <w:r>
+        <w:t>https://www.pro-medienmagazin.de/glaubwuerdigkeit-des-journalismus-leidet-in-der-pandemie/: 18.01.25, Das christliche Medienmagazin, Glaubwürdigkeit des Journalismus leidet in der Pan-demie</w:t>
+      </w:r>
+    </w:p>
+    <w:p>
+      <w:pPr>
+        <w:pStyle w:val="JugendForscht"/>
+      </w:pPr>
+      <w:r>
+        <w:t>https://github.com/: 12.01.25, 2025 GitHub Inc., Github als Versionkontrollsystem</w:t>
+      </w:r>
+    </w:p>
+    <w:p>
+      <w:pPr>
+        <w:pStyle w:val="JugendForscht"/>
         <w:rPr>
           <w:lang w:val="en-GB"/>
         </w:rPr>
-        <w:t>https://aws.amazon.com/de/: 03.01.25, 2024 Amazon Web Services Inc, Amazon Web Services</w:t>
-      </w:r>
-    </w:p>
-    <w:p>
-      <w:pPr>
-        <w:pStyle w:val="JugendForscht"/>
+      </w:pPr>
+      <w:r>
         <w:rPr>
           <w:lang w:val="en-GB"/>
         </w:rPr>
-      </w:pPr>
-      <w:r>
-        <w:rPr>
-          <w:lang w:val="en-GB"/>
-        </w:rPr>
-        <w:t>https://www.edelman.de/sites/g/files/aatuss401/files/2024-01/2024%20Edelman%20Trust%20Barometer_Germany%20Report_0.pdf: 12.01.2025, Daniel J. Edelman Holdings Inc., 2024 Edelman Trust Barometer - Germany Report</w:t>
-      </w:r>
-    </w:p>
-    <w:p>
-      <w:pPr>
-        <w:pStyle w:val="JugendForscht"/>
-      </w:pPr>
-      <w:r>
-        <w:t>https://www.pro-medienmagazin.de/glaubwuerdigkeit-des-journalismus-leidet-in-der-pandemie/: 18.01.25, Das christliche Medienmagazin, Glaubwürdigkeit des Journalismus leidet in der Pan-</w:t>
-      </w:r>
-      <w:proofErr w:type="spellStart"/>
-      <w:r>
-        <w:t>demie</w:t>
-      </w:r>
-      <w:proofErr w:type="spellEnd"/>
-    </w:p>
-    <w:p>
-      <w:pPr>
-        <w:pStyle w:val="JugendForscht"/>
-      </w:pPr>
-      <w:r>
-        <w:t xml:space="preserve">https://github.com/: 12.01.25, 2025 GitHub Inc., </w:t>
-      </w:r>
-      <w:proofErr w:type="spellStart"/>
-      <w:r>
-        <w:t>Github</w:t>
-      </w:r>
-      <w:proofErr w:type="spellEnd"/>
-      <w:r>
-        <w:t xml:space="preserve"> als </w:t>
-      </w:r>
-      <w:proofErr w:type="spellStart"/>
-      <w:r>
-        <w:t>Versionkontrollsystem</w:t>
-      </w:r>
-      <w:proofErr w:type="spellEnd"/>
-    </w:p>
-    <w:p>
-      <w:pPr>
-        <w:pStyle w:val="JugendForscht"/>
-        <w:rPr>
-          <w:lang w:val="en-GB"/>
-        </w:rPr>
-      </w:pPr>
-      <w:r>
-        <w:rPr>
-          <w:lang w:val="en-GB"/>
-        </w:rPr>
-        <w:t xml:space="preserve">https://colab.google/: 03.01.25, Google </w:t>
-      </w:r>
-      <w:proofErr w:type="spellStart"/>
-      <w:r>
-        <w:rPr>
-          <w:lang w:val="en-GB"/>
-        </w:rPr>
-        <w:t>Colaboratory</w:t>
-      </w:r>
-      <w:proofErr w:type="spellEnd"/>
-      <w:r>
-        <w:rPr>
-          <w:lang w:val="en-GB"/>
-        </w:rPr>
-        <w:t xml:space="preserve">, Google </w:t>
-      </w:r>
-      <w:proofErr w:type="spellStart"/>
-      <w:r>
-        <w:rPr>
-          <w:lang w:val="en-GB"/>
-        </w:rPr>
-        <w:t>Colab</w:t>
-      </w:r>
-      <w:proofErr w:type="spellEnd"/>
+        <w:t>https://colab.google/: 03.01.25, Google Colaboratory, Google Colab</w:t>
+      </w:r>
     </w:p>
     <w:p>
       <w:pPr>
@@ -10272,67 +9673,67 @@
         <w:rPr>
           <w:lang w:val="en-GB"/>
         </w:rPr>
-        <w:t xml:space="preserve">https://jupyter.org/: 03.01.25, </w:t>
-      </w:r>
-      <w:proofErr w:type="spellStart"/>
-      <w:r>
+        <w:t>https://jupyter.org/: 03.01.25, Jupyter, Jupyter Notebook</w:t>
+      </w:r>
+    </w:p>
+    <w:p>
+      <w:pPr>
+        <w:pStyle w:val="JugendForscht"/>
+      </w:pPr>
+      <w:r>
+        <w:t>https://www.wissenschaft.de/gesellschaft-psychologie/wie-die-digitalisierung-das-leseverhalten-veraendert/: 12.01.25, Konradin Medien GmbH, Wie die Digitalisierung das Leseverhalten ver-ändert</w:t>
+      </w:r>
+    </w:p>
+    <w:p>
+      <w:pPr>
+        <w:pStyle w:val="JugendForscht"/>
+      </w:pPr>
+      <w:r>
+        <w:t>https://www.nzz.ch/feuilleton/eine-grosse-mehrheit-vertraut-ihnen-ueberhaupt-nicht-oder-nicht-sonderlich-sind-die-massenmedien-in-den-usa-am-ende-ld.1854469: 21.01.25, Marc Neumann, Sind die Massenmedien in den USA am Ende?</w:t>
+      </w:r>
+    </w:p>
+    <w:p>
+      <w:pPr>
+        <w:pStyle w:val="JugendForscht"/>
+      </w:pPr>
+      <w:r>
+        <w:t>https://www.otto-brenner-stiftung.de/fileadmin/user_data/stiftung/02_Wissenschaftsportal/03_Publikationen/AH93_Fluechtingskrise_Haller_2017_07_20.pdf: 12.01.25, Michael Haller, Die „Flüchtlingskrise“ in den Medien</w:t>
+      </w:r>
+    </w:p>
+    <w:p>
+      <w:pPr>
+        <w:pStyle w:val="JugendForscht"/>
         <w:rPr>
           <w:lang w:val="en-GB"/>
         </w:rPr>
-        <w:t>Jupyter</w:t>
-      </w:r>
-      <w:proofErr w:type="spellEnd"/>
+      </w:pPr>
       <w:r>
         <w:rPr>
           <w:lang w:val="en-GB"/>
         </w:rPr>
-        <w:t xml:space="preserve">, </w:t>
-      </w:r>
-      <w:proofErr w:type="spellStart"/>
-      <w:r>
+        <w:t>https://towardsdatascience.com/my-absolute-go-to-for-sentiment-analysis-textblob-3ac3a11d524: 21.01.2025, Parthvi Shah, Sentiment Analysis using TextBlob</w:t>
+      </w:r>
+    </w:p>
+    <w:p>
+      <w:pPr>
+        <w:pStyle w:val="JugendForscht"/>
         <w:rPr>
           <w:lang w:val="en-GB"/>
         </w:rPr>
-        <w:t>Jupyter</w:t>
-      </w:r>
-      <w:proofErr w:type="spellEnd"/>
+      </w:pPr>
       <w:r>
         <w:rPr>
           <w:lang w:val="en-GB"/>
         </w:rPr>
-        <w:t xml:space="preserve"> Notebook</w:t>
-      </w:r>
-    </w:p>
-    <w:p>
-      <w:pPr>
-        <w:pStyle w:val="JugendForscht"/>
-      </w:pPr>
-      <w:r>
-        <w:t xml:space="preserve">https://www.wissenschaft.de/gesellschaft-psychologie/wie-die-digitalisierung-das-leseverhalten-veraendert/: 12.01.25, Konradin Medien GmbH, Wie die Digitalisierung das Leseverhalten </w:t>
-      </w:r>
-      <w:proofErr w:type="spellStart"/>
-      <w:r>
-        <w:t>ver</w:t>
-      </w:r>
-      <w:proofErr w:type="spellEnd"/>
-      <w:r>
-        <w:t>-ändert</w:t>
-      </w:r>
-    </w:p>
-    <w:p>
-      <w:pPr>
-        <w:pStyle w:val="JugendForscht"/>
-      </w:pPr>
-      <w:r>
-        <w:t>https://www.nzz.ch/feuilleton/eine-grosse-mehrheit-vertraut-ihnen-ueberhaupt-nicht-oder-nicht-sonderlich-sind-die-massenmedien-in-den-usa-am-ende-ld.1854469: 21.01.25, Marc Neumann, Sind die Massenmedien in den USA am Ende?</w:t>
-      </w:r>
-    </w:p>
-    <w:p>
-      <w:pPr>
-        <w:pStyle w:val="JugendForscht"/>
-      </w:pPr>
-      <w:r>
-        <w:t>https://www.otto-brenner-stif-tung.de/fileadmin/user_data/stiftung/02_Wissenschaftsportal/03_Publikationen/AH93_Fluechtingskrise_Haller_2017_07_20.pdf: 12.01.25, Michael Haller, Die „Flüchtlingskrise“ in den Medien</w:t>
+        <w:t>https://www.nytimes.com/: 03.01.25, © 2025 The New York Times Company, The New York Times</w:t>
+      </w:r>
+    </w:p>
+    <w:p>
+      <w:pPr>
+        <w:pStyle w:val="JugendForscht"/>
+      </w:pPr>
+      <w:r>
+        <w:t>https://www.journalismusstudie.fb15.tu-dortmund.de/journalismus-und-demokratie/publikum-2024/: 12.01.25, TU Dortmund, Studie zu Journalismus &amp; Demokratie 2024</w:t>
       </w:r>
     </w:p>
     <w:p>
@@ -10346,79 +9747,7 @@
         <w:rPr>
           <w:lang w:val="en-GB"/>
         </w:rPr>
-        <w:t xml:space="preserve">https://towardsdatascience.com/my-absolute-go-to-for-sentiment-analysis-textblob-3ac3a11d524: 21.01.2025, </w:t>
-      </w:r>
-      <w:proofErr w:type="spellStart"/>
-      <w:r>
-        <w:rPr>
-          <w:lang w:val="en-GB"/>
-        </w:rPr>
-        <w:t>Parthvi</w:t>
-      </w:r>
-      <w:proofErr w:type="spellEnd"/>
-      <w:r>
-        <w:rPr>
-          <w:lang w:val="en-GB"/>
-        </w:rPr>
-        <w:t xml:space="preserve"> Shah, Sentiment Analysis using </w:t>
-      </w:r>
-      <w:proofErr w:type="spellStart"/>
-      <w:r>
-        <w:rPr>
-          <w:lang w:val="en-GB"/>
-        </w:rPr>
-        <w:t>TextBlob</w:t>
-      </w:r>
-      <w:proofErr w:type="spellEnd"/>
-    </w:p>
-    <w:p>
-      <w:pPr>
-        <w:pStyle w:val="JugendForscht"/>
-        <w:rPr>
-          <w:lang w:val="en-GB"/>
-        </w:rPr>
-      </w:pPr>
-      <w:r>
-        <w:rPr>
-          <w:lang w:val="en-GB"/>
-        </w:rPr>
-        <w:t>https://www.nytimes.com/: 03.01.25, © 2025 The New York Times Company, The New York Times</w:t>
-      </w:r>
-    </w:p>
-    <w:p>
-      <w:pPr>
-        <w:pStyle w:val="JugendForscht"/>
-      </w:pPr>
-      <w:r>
-        <w:t>https://www.journalismusstudie.fb15.tu-dortmund.de/journalismus-und-demokratie/publikum-2024/: 12.01.25, TU Dortmund, Studie zu Journalismus &amp; Demokratie 2024</w:t>
-      </w:r>
-    </w:p>
-    <w:p>
-      <w:pPr>
-        <w:pStyle w:val="JugendForscht"/>
-        <w:rPr>
-          <w:lang w:val="en-GB"/>
-        </w:rPr>
-      </w:pPr>
-      <w:r>
-        <w:rPr>
-          <w:lang w:val="en-GB"/>
-        </w:rPr>
-        <w:t>https://x.com/: 12.01.2025, © 2025 X Corp., Social Media Platform X (</w:t>
-      </w:r>
-      <w:proofErr w:type="spellStart"/>
-      <w:r>
-        <w:rPr>
-          <w:lang w:val="en-GB"/>
-        </w:rPr>
-        <w:t>ehemals</w:t>
-      </w:r>
-      <w:proofErr w:type="spellEnd"/>
-      <w:r>
-        <w:rPr>
-          <w:lang w:val="en-GB"/>
-        </w:rPr>
-        <w:t xml:space="preserve"> “Twitter”)</w:t>
+        <w:t>https://x.com/: 12.01.2025, © 2025 X Corp., Social Media Platform X (ehemals “Twitter”)</w:t>
       </w:r>
     </w:p>
     <w:p>
@@ -10470,9 +9799,8 @@
           <w:b w:val="0"/>
           <w:bCs w:val="0"/>
         </w:rPr>
-        <w:t xml:space="preserve">- </w:t>
-      </w:r>
-      <w:proofErr w:type="spellStart"/>
+        <w:t>- Nocun, Katharina</w:t>
+      </w:r>
       <w:r>
         <w:rPr>
           <w:rStyle w:val="Fett"/>
@@ -10480,9 +9808,8 @@
           <w:b w:val="0"/>
           <w:bCs w:val="0"/>
         </w:rPr>
-        <w:t>Nocun</w:t>
-      </w:r>
-      <w:proofErr w:type="spellEnd"/>
+        <w:t xml:space="preserve"> und Lamberty, Pia</w:t>
+      </w:r>
       <w:r>
         <w:rPr>
           <w:rStyle w:val="Fett"/>
@@ -10490,7 +9817,7 @@
           <w:b w:val="0"/>
           <w:bCs w:val="0"/>
         </w:rPr>
-        <w:t>, Katharina</w:t>
+        <w:t xml:space="preserve">: Fake Facts - Wie Verschwörungstheorien unser Denken bestimmen, </w:t>
       </w:r>
       <w:r>
         <w:rPr>
@@ -10499,9 +9826,8 @@
           <w:b w:val="0"/>
           <w:bCs w:val="0"/>
         </w:rPr>
-        <w:t xml:space="preserve"> und </w:t>
-      </w:r>
-      <w:proofErr w:type="spellStart"/>
+        <w:t xml:space="preserve">Köln </w:t>
+      </w:r>
       <w:r>
         <w:rPr>
           <w:rStyle w:val="Fett"/>
@@ -10509,18 +9835,19 @@
           <w:b w:val="0"/>
           <w:bCs w:val="0"/>
         </w:rPr>
-        <w:t>Lamberty</w:t>
-      </w:r>
-      <w:proofErr w:type="spellEnd"/>
-      <w:r>
+        <w:t>2020</w:t>
+      </w:r>
+    </w:p>
+    <w:p>
+      <w:pPr>
+        <w:pStyle w:val="JugendForscht"/>
         <w:rPr>
           <w:rStyle w:val="Fett"/>
           <w:rFonts w:eastAsiaTheme="majorEastAsia"/>
           <w:b w:val="0"/>
           <w:bCs w:val="0"/>
         </w:rPr>
-        <w:t>, Pia</w:t>
-      </w:r>
+      </w:pPr>
       <w:r>
         <w:rPr>
           <w:rStyle w:val="Fett"/>
@@ -10528,7 +9855,7 @@
           <w:b w:val="0"/>
           <w:bCs w:val="0"/>
         </w:rPr>
-        <w:t xml:space="preserve">: Fake Facts - Wie Verschwörungstheorien unser Denken bestimmen, </w:t>
+        <w:t xml:space="preserve">- Pörksen, Bernhard: Die große Gereiztheit - Wege aus der kollektiven Erregung, </w:t>
       </w:r>
       <w:r>
         <w:rPr>
@@ -10537,7 +9864,7 @@
           <w:b w:val="0"/>
           <w:bCs w:val="0"/>
         </w:rPr>
-        <w:t xml:space="preserve">Köln </w:t>
+        <w:t xml:space="preserve">München </w:t>
       </w:r>
       <w:r>
         <w:rPr>
@@ -10546,7 +9873,7 @@
           <w:b w:val="0"/>
           <w:bCs w:val="0"/>
         </w:rPr>
-        <w:t>2020</w:t>
+        <w:t xml:space="preserve">2018  </w:t>
       </w:r>
     </w:p>
     <w:p>
@@ -10566,7 +9893,7 @@
           <w:b w:val="0"/>
           <w:bCs w:val="0"/>
         </w:rPr>
-        <w:t xml:space="preserve">- Pörksen, Bernhard: Die große Gereiztheit - Wege aus der kollektiven Erregung, </w:t>
+        <w:t>- Precht, Richard David</w:t>
       </w:r>
       <w:r>
         <w:rPr>
@@ -10575,7 +9902,7 @@
           <w:b w:val="0"/>
           <w:bCs w:val="0"/>
         </w:rPr>
-        <w:t xml:space="preserve">München </w:t>
+        <w:t xml:space="preserve"> und Welzer, Harald</w:t>
       </w:r>
       <w:r>
         <w:rPr>
@@ -10584,19 +9911,17 @@
           <w:b w:val="0"/>
           <w:bCs w:val="0"/>
         </w:rPr>
-        <w:t xml:space="preserve">2018  </w:t>
-      </w:r>
-    </w:p>
-    <w:p>
-      <w:pPr>
-        <w:pStyle w:val="JugendForscht"/>
+        <w:t xml:space="preserve">: Die vierte Gewalt – Wie Mehrheitsmeinung gemacht wird, auch wenn sie keine ist, </w:t>
+      </w:r>
+      <w:r>
         <w:rPr>
           <w:rStyle w:val="Fett"/>
           <w:rFonts w:eastAsiaTheme="majorEastAsia"/>
           <w:b w:val="0"/>
           <w:bCs w:val="0"/>
         </w:rPr>
-      </w:pPr>
+        <w:t>Frankfurt am Main,</w:t>
+      </w:r>
       <w:r>
         <w:rPr>
           <w:rStyle w:val="Fett"/>
@@ -10604,8 +9929,17 @@
           <w:b w:val="0"/>
           <w:bCs w:val="0"/>
         </w:rPr>
-        <w:t>- Precht, Richard David</w:t>
-      </w:r>
+        <w:t xml:space="preserve"> 2022  </w:t>
+      </w:r>
+    </w:p>
+    <w:p>
+      <w:pPr>
+        <w:pStyle w:val="JugendForscht"/>
+        <w:rPr>
+          <w:b/>
+          <w:bCs/>
+        </w:rPr>
+      </w:pPr>
       <w:r>
         <w:rPr>
           <w:rStyle w:val="Fett"/>
@@ -10613,7 +9947,7 @@
           <w:b w:val="0"/>
           <w:bCs w:val="0"/>
         </w:rPr>
-        <w:t xml:space="preserve"> und Welzer, Harald</w:t>
+        <w:t xml:space="preserve">- Teusch, Ulrich: Lückenpresse - Das Ende des Journalismus, wie wir ihn kannten, </w:t>
       </w:r>
       <w:r>
         <w:rPr>
@@ -10622,7 +9956,7 @@
           <w:b w:val="0"/>
           <w:bCs w:val="0"/>
         </w:rPr>
-        <w:t xml:space="preserve">: Die vierte Gewalt – Wie Mehrheitsmeinung gemacht wird, auch wenn sie keine ist, </w:t>
+        <w:t>Frankfurt/Main</w:t>
       </w:r>
       <w:r>
         <w:rPr>
@@ -10631,17 +9965,13 @@
           <w:b w:val="0"/>
           <w:bCs w:val="0"/>
         </w:rPr>
-        <w:t>Frankfurt am Main,</w:t>
-      </w:r>
-      <w:r>
-        <w:rPr>
-          <w:rStyle w:val="Fett"/>
-          <w:rFonts w:eastAsiaTheme="majorEastAsia"/>
-          <w:b w:val="0"/>
-          <w:bCs w:val="0"/>
-        </w:rPr>
-        <w:t xml:space="preserve"> 2022  </w:t>
-      </w:r>
+        <w:t xml:space="preserve"> 2016  </w:t>
+      </w:r>
+    </w:p>
+    <w:p>
+      <w:pPr>
+        <w:pStyle w:val="JugendForscht"/>
+      </w:pPr>
     </w:p>
     <w:p>
       <w:pPr>
@@ -10651,60 +9981,19 @@
           <w:bCs/>
         </w:rPr>
       </w:pPr>
-      <w:r>
-        <w:rPr>
-          <w:rStyle w:val="Fett"/>
-          <w:rFonts w:eastAsiaTheme="majorEastAsia"/>
-          <w:b w:val="0"/>
-          <w:bCs w:val="0"/>
-        </w:rPr>
-        <w:t xml:space="preserve">- Teusch, Ulrich: Lückenpresse - Das Ende des Journalismus, wie wir ihn kannten, </w:t>
-      </w:r>
-      <w:r>
-        <w:rPr>
-          <w:rStyle w:val="Fett"/>
-          <w:rFonts w:eastAsiaTheme="majorEastAsia"/>
-          <w:b w:val="0"/>
-          <w:bCs w:val="0"/>
-        </w:rPr>
-        <w:t>Frankfurt/Main</w:t>
-      </w:r>
-      <w:r>
-        <w:rPr>
-          <w:rStyle w:val="Fett"/>
-          <w:rFonts w:eastAsiaTheme="majorEastAsia"/>
-          <w:b w:val="0"/>
-          <w:bCs w:val="0"/>
-        </w:rPr>
-        <w:t xml:space="preserve"> 2016  </w:t>
-      </w:r>
-    </w:p>
-    <w:p>
-      <w:pPr>
-        <w:pStyle w:val="JugendForscht"/>
-      </w:pPr>
-    </w:p>
-    <w:p>
-      <w:pPr>
-        <w:pStyle w:val="JugendForscht"/>
+      <w:bookmarkStart w:id="11" w:name="_Hlk187581163"/>
+      <w:r>
         <w:rPr>
           <w:b/>
           <w:bCs/>
         </w:rPr>
-      </w:pPr>
-      <w:bookmarkStart w:id="11" w:name="_Hlk187581163"/>
+        <w:t xml:space="preserve">8.d. </w:t>
+      </w:r>
       <w:r>
         <w:rPr>
           <w:b/>
           <w:bCs/>
         </w:rPr>
-        <w:t xml:space="preserve">8.d. </w:t>
-      </w:r>
-      <w:r>
-        <w:rPr>
-          <w:b/>
-          <w:bCs/>
-        </w:rPr>
         <w:t>Levi Blumenwitz</w:t>
       </w:r>
     </w:p>
@@ -10719,15 +10008,7 @@
         <w:t>https://github.com/AdminL3/Jugend-Forscht/</w:t>
       </w:r>
       <w:r>
-        <w:t xml:space="preserve">: 12.01.25, Levi Blumenwitz, Komplette </w:t>
-      </w:r>
-      <w:proofErr w:type="spellStart"/>
-      <w:r>
-        <w:t>Codebase</w:t>
-      </w:r>
-      <w:proofErr w:type="spellEnd"/>
-      <w:r>
-        <w:t xml:space="preserve"> für</w:t>
+        <w:t>: 12.01.25, Levi Blumenwitz, Komplette Codebase für</w:t>
       </w:r>
       <w:r>
         <w:t xml:space="preserve"> das Jugend Forscht Projekt</w:t>
@@ -10842,16 +10123,9 @@
       <w:r>
         <w:t xml:space="preserve">ufrufen der </w:t>
       </w:r>
-      <w:proofErr w:type="spellStart"/>
-      <w:proofErr w:type="gramStart"/>
-      <w:r>
-        <w:t>graph</w:t>
-      </w:r>
-      <w:proofErr w:type="spellEnd"/>
-      <w:r>
-        <w:t>(</w:t>
-      </w:r>
-      <w:proofErr w:type="gramEnd"/>
+      <w:r>
+        <w:t>graph(</w:t>
+      </w:r>
       <w:r>
         <w:t>…) Funktion um Graphen zu erstellen</w:t>
       </w:r>
@@ -11003,7 +10277,7 @@
         <w:sz w:val="18"/>
         <w:szCs w:val="18"/>
       </w:rPr>
-      <w:t>Montag, 20. Januar 2025</w:t>
+      <w:t>Donnerstag, 23. Januar 2025</w:t>
     </w:r>
     <w:r>
       <w:rPr>
@@ -11219,7 +10493,7 @@
                         </a:ln>
                         <a:extLst>
                           <a:ext uri="{FAA26D3D-D897-4be2-8F04-BA451C77F1D7}">
-                            <ma14:placeholderFlag xmlns:ma14="http://schemas.microsoft.com/office/mac/drawingml/2011/main" xmlns:w="http://schemas.openxmlformats.org/wordprocessingml/2006/main" xmlns:w10="urn:schemas-microsoft-com:office:word" xmlns:v="urn:schemas-microsoft-com:vml" xmlns:o="urn:schemas-microsoft-com:office:office" xmlns:mv="urn:schemas-microsoft-com:mac:vml" xmlns:mo="http://schemas.microsoft.com/office/mac/office/2008/main" xmlns="" xmlns:w16sdtfl="http://schemas.microsoft.com/office/word/2024/wordml/sdtformatlock" xmlns:w16du="http://schemas.microsoft.com/office/word/2023/wordml/word16du" xmlns:oel="http://schemas.microsoft.com/office/2019/extlst"/>
+                            <ma14:placeholderFlag xmlns:oel="http://schemas.microsoft.com/office/2019/extlst" xmlns:w16du="http://schemas.microsoft.com/office/word/2023/wordml/word16du" xmlns:w16sdtfl="http://schemas.microsoft.com/office/word/2024/wordml/sdtformatlock" xmlns="" xmlns:mo="http://schemas.microsoft.com/office/mac/office/2008/main" xmlns:mv="urn:schemas-microsoft-com:mac:vml" xmlns:o="urn:schemas-microsoft-com:office:office" xmlns:v="urn:schemas-microsoft-com:vml" xmlns:w10="urn:schemas-microsoft-com:office:word" xmlns:w="http://schemas.openxmlformats.org/wordprocessingml/2006/main" xmlns:ma14="http://schemas.microsoft.com/office/mac/drawingml/2011/main"/>
                           </a:ext>
                         </a:extLst>
                       </pic:spPr>
@@ -11264,7 +10538,7 @@
             </wp:anchor>
           </w:drawing>
         </mc:Choice>
-        <mc:Fallback xmlns:w16sdtfl="http://schemas.microsoft.com/office/word/2024/wordml/sdtformatlock" xmlns:w16du="http://schemas.microsoft.com/office/word/2023/wordml/word16du" xmlns:oel="http://schemas.microsoft.com/office/2019/extlst">
+        <mc:Fallback xmlns:oel="http://schemas.microsoft.com/office/2019/extlst" xmlns:w16du="http://schemas.microsoft.com/office/word/2023/wordml/word16du" xmlns:w16sdtfl="http://schemas.microsoft.com/office/word/2024/wordml/sdtformatlock">
           <w:pict>
             <v:group w14:anchorId="7A126CF7" id="Gruppierung 2" o:spid="_x0000_s1026" style="position:absolute;margin-left:-32.85pt;margin-top:-.35pt;width:521.55pt;height:43.35pt;z-index:251659264" coordsize="66240,5505" o:gfxdata="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">
               <v:shapetype id="_x0000_t75" coordsize="21600,21600" o:spt="75" o:preferrelative="t" path="m@4@5l@4@11@9@11@9@5xe" filled="f" stroked="f">
@@ -11323,17 +10597,17 @@
         <v:path o:extrusionok="f" gradientshapeok="t" o:connecttype="rect"/>
         <o:lock v:ext="edit" aspectratio="t"/>
       </v:shapetype>
-      <v:shape id="_x0000_i1149" type="#_x0000_t75" style="width:3in;height:3in" o:bullet="t"/>
+      <v:shape id="_x0000_i1083" type="#_x0000_t75" style="width:3in;height:3in" o:bullet="t"/>
     </w:pict>
   </w:numPicBullet>
   <w:numPicBullet w:numPicBulletId="1">
     <w:pict>
-      <v:shape id="_x0000_i1150" type="#_x0000_t75" style="width:3in;height:3in" o:bullet="t"/>
+      <v:shape id="_x0000_i1084" type="#_x0000_t75" style="width:3in;height:3in" o:bullet="t"/>
     </w:pict>
   </w:numPicBullet>
   <w:numPicBullet w:numPicBulletId="2">
     <w:pict>
-      <v:shape id="_x0000_i1151" type="#_x0000_t75" style="width:3in;height:3in" o:bullet="t"/>
+      <v:shape id="_x0000_i1085" type="#_x0000_t75" style="width:3in;height:3in" o:bullet="t"/>
     </w:pict>
   </w:numPicBullet>
   <w:abstractNum w:abstractNumId="0" w15:restartNumberingAfterBreak="0">

</xml_diff>